<commit_message>
CR5 + python detection
</commit_message>
<xml_diff>
--- a/Document/Ressources/Site web références.docx
+++ b/Document/Ressources/Site web références.docx
@@ -78,9 +78,69 @@
         </w:r>
       </w:hyperlink>
     </w:p>
-    <w:p/>
+    <w:p>
+      <w:pPr>
+        <w:ind w:left="708"/>
+      </w:pPr>
+      <w:hyperlink r:id="rId9" w:history="1">
+        <w:r>
+          <w:rPr>
+            <w:rStyle w:val="Lienhypertexte"/>
+          </w:rPr>
+          <w:t>http://hmf.enseeiht.fr/travaux/projnum/book/export/html/3558</w:t>
+        </w:r>
+      </w:hyperlink>
+    </w:p>
+    <w:p>
+      <w:pPr>
+        <w:ind w:left="708"/>
+      </w:pPr>
+    </w:p>
+    <w:p>
+      <w:pPr>
+        <w:rPr>
+          <w:b/>
+          <w:sz w:val="24"/>
+          <w:u w:val="single"/>
+        </w:rPr>
+      </w:pPr>
+      <w:r>
+        <w:rPr>
+          <w:b/>
+          <w:sz w:val="24"/>
+          <w:u w:val="single"/>
+        </w:rPr>
+        <w:t>Android</w:t>
+      </w:r>
+      <w:r>
+        <w:rPr>
+          <w:b/>
+          <w:sz w:val="24"/>
+          <w:u w:val="single"/>
+        </w:rPr>
+        <w:t> :</w:t>
+      </w:r>
+    </w:p>
+    <w:p>
+      <w:pPr>
+        <w:ind w:firstLine="708"/>
+      </w:pPr>
+      <w:hyperlink r:id="rId10" w:history="1">
+        <w:r>
+          <w:rPr>
+            <w:rStyle w:val="Lienhypertexte"/>
+          </w:rPr>
+          <w:t>https://developer.android.com/</w:t>
+        </w:r>
+      </w:hyperlink>
+    </w:p>
+    <w:p>
+      <w:r>
+        <w:tab/>
+      </w:r>
+    </w:p>
     <w:sectPr>
-      <w:headerReference w:type="default" r:id="rId9"/>
+      <w:headerReference w:type="default" r:id="rId11"/>
       <w:pgSz w:w="11906" w:h="16838"/>
       <w:pgMar w:top="1417" w:right="1417" w:bottom="1417" w:left="1417" w:header="708" w:footer="708" w:gutter="0"/>
       <w:cols w:space="708"/>

</xml_diff>